<commit_message>
minor refinement & writting dissertation
</commit_message>
<xml_diff>
--- a/dissertation/dissertation.docx
+++ b/dissertation/dissertation.docx
@@ -1,6 +1,7 @@
 
 <file path=word/document.xml><?xml version="1.0" encoding="utf-8"?>
 <w:document xmlns:wpc="http://schemas.microsoft.com/office/word/2010/wordprocessingCanvas" xmlns:mc="http://schemas.openxmlformats.org/markup-compatibility/2006" xmlns:o="urn:schemas-microsoft-com:office:office" xmlns:r="http://schemas.openxmlformats.org/officeDocument/2006/relationships" xmlns:m="http://schemas.openxmlformats.org/officeDocument/2006/math" xmlns:v="urn:schemas-microsoft-com:vml" xmlns:wp14="http://schemas.microsoft.com/office/word/2010/wordprocessingDrawing" xmlns:wp="http://schemas.openxmlformats.org/drawingml/2006/wordprocessingDrawing" xmlns:w="http://schemas.openxmlformats.org/wordprocessingml/2006/main" xmlns:w14="http://schemas.microsoft.com/office/word/2010/wordml" xmlns:w10="urn:schemas-microsoft-com:office:word" xmlns:w15="http://schemas.microsoft.com/office/word/2012/wordml" xmlns:wpg="http://schemas.microsoft.com/office/word/2010/wordprocessingGroup" xmlns:wpi="http://schemas.microsoft.com/office/word/2010/wordprocessingInk" xmlns:wne="http://schemas.microsoft.com/office/word/2006/wordml" xmlns:wps="http://schemas.microsoft.com/office/word/2010/wordprocessingShape" xmlns:wpsCustomData="http://www.wps.cn/officeDocument/2013/wpsCustomData" mc:Ignorable="w14 w15 wp14">
+  <w:background w:color="FFFFFF"/>
   <w:body>
     <w:p>
       <w:pPr>
@@ -2468,8 +2469,8 @@
                 <w:sz w:val="24"/>
               </w:rPr>
             </w:pPr>
-            <w:bookmarkStart w:id="1" w:name="_Toc450137474"/>
-            <w:bookmarkStart w:id="2" w:name="_Toc466640316"/>
+            <w:bookmarkStart w:id="1" w:name="_Toc466640316"/>
+            <w:bookmarkStart w:id="2" w:name="_Toc450137474"/>
             <w:bookmarkStart w:id="3" w:name="_Toc466640248"/>
             <w:r>
               <w:rPr>
@@ -11908,9 +11909,9 @@
           <w:sz w:val="24"/>
         </w:rPr>
       </w:pPr>
-      <w:bookmarkStart w:id="10" w:name="_Toc466640584"/>
-      <w:bookmarkStart w:id="11" w:name="_Toc466640613"/>
-      <w:bookmarkStart w:id="12" w:name="_Toc1578312838"/>
+      <w:bookmarkStart w:id="10" w:name="_Toc1578312838"/>
+      <w:bookmarkStart w:id="11" w:name="_Toc466640584"/>
+      <w:bookmarkStart w:id="12" w:name="_Toc466640613"/>
       <w:r>
         <w:rPr>
           <w:rFonts w:hint="eastAsia"/>
@@ -12053,9 +12054,9 @@
           <w:rFonts w:ascii="Times New Roman"/>
         </w:rPr>
       </w:pPr>
-      <w:bookmarkStart w:id="13" w:name="_Toc466640585"/>
-      <w:bookmarkStart w:id="14" w:name="_Toc466640614"/>
-      <w:bookmarkStart w:id="15" w:name="_Toc2034820070"/>
+      <w:bookmarkStart w:id="13" w:name="_Toc466640614"/>
+      <w:bookmarkStart w:id="14" w:name="_Toc2034820070"/>
+      <w:bookmarkStart w:id="15" w:name="_Toc466640585"/>
       <w:r>
         <w:rPr>
           <w:rFonts w:ascii="Times New Roman"/>
@@ -12075,8 +12076,8 @@
           <w:sz w:val="24"/>
         </w:rPr>
       </w:pPr>
-      <w:bookmarkStart w:id="16" w:name="_Toc66955631"/>
-      <w:bookmarkStart w:id="17" w:name="_Toc111446054"/>
+      <w:bookmarkStart w:id="16" w:name="_Toc111446054"/>
+      <w:bookmarkStart w:id="17" w:name="_Toc66955631"/>
       <w:r>
         <w:rPr>
           <w:rFonts w:ascii="Times New Roman" w:hAnsi="Times New Roman"/>
@@ -16992,8 +16993,8 @@
       <w:pPr>
         <w:pStyle w:val="52"/>
       </w:pPr>
-      <w:bookmarkStart w:id="20" w:name="_Toc466640251"/>
-      <w:bookmarkStart w:id="21" w:name="_Toc466640587"/>
+      <w:bookmarkStart w:id="20" w:name="_Toc466640587"/>
+      <w:bookmarkStart w:id="21" w:name="_Toc466640251"/>
       <w:bookmarkStart w:id="22" w:name="_Toc466640319"/>
       <w:bookmarkStart w:id="23" w:name="_Toc381228133"/>
       <w:r>
@@ -17014,10 +17015,10 @@
       <w:bookmarkStart w:id="24" w:name="_Toc187312188"/>
       <w:bookmarkStart w:id="25" w:name="_Toc188251958"/>
       <w:bookmarkStart w:id="26" w:name="_Toc303864106"/>
-      <w:bookmarkStart w:id="27" w:name="_Toc466640252"/>
-      <w:bookmarkStart w:id="28" w:name="_Toc466640588"/>
-      <w:bookmarkStart w:id="29" w:name="_Toc466640320"/>
-      <w:bookmarkStart w:id="30" w:name="_Toc1471732591"/>
+      <w:bookmarkStart w:id="27" w:name="_Toc466640320"/>
+      <w:bookmarkStart w:id="28" w:name="_Toc1471732591"/>
+      <w:bookmarkStart w:id="29" w:name="_Toc466640252"/>
+      <w:bookmarkStart w:id="30" w:name="_Toc466640588"/>
       <w:r>
         <w:t>1.</w:t>
       </w:r>
@@ -17062,10 +17063,10 @@
         <w:pStyle w:val="57"/>
       </w:pPr>
       <w:bookmarkStart w:id="31" w:name="_Toc303864108"/>
-      <w:bookmarkStart w:id="32" w:name="_Toc466640589"/>
-      <w:bookmarkStart w:id="33" w:name="_Toc466640321"/>
-      <w:bookmarkStart w:id="34" w:name="_Toc466640253"/>
-      <w:bookmarkStart w:id="35" w:name="_Toc439578448"/>
+      <w:bookmarkStart w:id="32" w:name="_Toc439578448"/>
+      <w:bookmarkStart w:id="33" w:name="_Toc466640253"/>
+      <w:bookmarkStart w:id="34" w:name="_Toc466640589"/>
+      <w:bookmarkStart w:id="35" w:name="_Toc466640321"/>
       <w:r>
         <w:t>1.2</w:t>
       </w:r>
@@ -17083,9 +17084,9 @@
         <w:pStyle w:val="57"/>
       </w:pPr>
       <w:bookmarkStart w:id="36" w:name="_Toc303864109"/>
-      <w:bookmarkStart w:id="37" w:name="_Toc466640590"/>
-      <w:bookmarkStart w:id="38" w:name="_Toc466640254"/>
-      <w:bookmarkStart w:id="39" w:name="_Toc466640322"/>
+      <w:bookmarkStart w:id="37" w:name="_Toc466640254"/>
+      <w:bookmarkStart w:id="38" w:name="_Toc466640322"/>
+      <w:bookmarkStart w:id="39" w:name="_Toc466640590"/>
       <w:bookmarkStart w:id="40" w:name="_Toc1432149084"/>
       <w:r>
         <w:t>1.3 本文的</w:t>
@@ -17103,10 +17104,10 @@
       <w:pPr>
         <w:pStyle w:val="57"/>
       </w:pPr>
-      <w:bookmarkStart w:id="41" w:name="_Toc466640591"/>
-      <w:bookmarkStart w:id="42" w:name="_Toc466640323"/>
-      <w:bookmarkStart w:id="43" w:name="_Toc466640255"/>
-      <w:bookmarkStart w:id="44" w:name="_Toc965605397"/>
+      <w:bookmarkStart w:id="41" w:name="_Toc466640323"/>
+      <w:bookmarkStart w:id="42" w:name="_Toc466640591"/>
+      <w:bookmarkStart w:id="43" w:name="_Toc965605397"/>
+      <w:bookmarkStart w:id="44" w:name="_Toc466640255"/>
       <w:r>
         <w:t>1.4 本论文的结构安排</w:t>
       </w:r>
@@ -17143,10 +17144,10 @@
       <w:pPr>
         <w:pStyle w:val="52"/>
       </w:pPr>
-      <w:bookmarkStart w:id="45" w:name="_Toc303864128"/>
-      <w:bookmarkStart w:id="46" w:name="_Toc466640256"/>
-      <w:bookmarkStart w:id="47" w:name="_Toc164246279"/>
-      <w:bookmarkStart w:id="48" w:name="_Toc466640324"/>
+      <w:bookmarkStart w:id="45" w:name="_Toc466640324"/>
+      <w:bookmarkStart w:id="46" w:name="_Toc164246279"/>
+      <w:bookmarkStart w:id="47" w:name="_Toc303864128"/>
+      <w:bookmarkStart w:id="48" w:name="_Toc466640256"/>
       <w:bookmarkStart w:id="49" w:name="_Toc466640592"/>
       <w:bookmarkStart w:id="50" w:name="_Toc666719988"/>
       <w:r>
@@ -18301,7 +18302,7 @@
         <w:rPr>
           <w:rFonts w:hint="default"/>
         </w:rPr>
-        <w:t>页的大小可以通过Mask字段来控制，虚拟地址的虚拟页在与TLB的每个表项中的虚拟页做匹配前两者都要先与Mask的反码取与操作之后再比较，这就实现了可变长度的虚拟页号和页内地址。MIPS中，页的大小可以取4KB、16KB、64KB、256KB、1MB、4MB、16MB、64MB、256MB，相应的虚拟页号长度分别是19、17、15、13、11、9、7、5、3。</w:t>
+        <w:t>TLB表项中的虚拟页号与实际的虚拟页号相比少了最后一位，这是因为TLB的一个表项有两个物理地址的记录，选择哪个记录由虚拟地址的最后一位决定，也就是说两个记录分别对应奇数页号与偶数页号。如对于1KB大小的页，其虚拟地址的12到31位是虚拟页号，0到11是块内地址，12位则是用于选择两个物理地址其中一个的。</w:t>
       </w:r>
     </w:p>
     <w:p>
@@ -18315,7 +18316,7 @@
         <w:rPr>
           <w:rFonts w:hint="default"/>
         </w:rPr>
-        <w:t>TLB的一个表项有两个物理地址的记录，选择哪个记录由块内地址的最高位决定。如对于1KB大小的页，其虚拟地址的13到31位是虚拟页号，0到11是块内地址，11位则是用于选择两个物理地址其中一个的。</w:t>
+        <w:t>页的大小可以通过Mask字段来控制，虚拟地址的虚拟页在与TLB的每个表项中的虚拟页做匹配前两者都要先与Mask的反码取与操作之后再比较，这就实现了可变长度的虚拟页号和页内地址。MIPS中，页的大小可以取4KB、16KB、64KB、256KB、1MB、4MB、16MB、64MB、256MB，相应的虚拟页号长度分别是20、18、16、14、12、10、8、6、4。</w:t>
       </w:r>
     </w:p>
     <w:p>
@@ -18371,7 +18372,7 @@
         <w:rPr>
           <w:rFonts w:hint="default"/>
         </w:rPr>
-        <w:t>（3）地址错误：出现低特权级模式下访问高特权的内存段时触发；</w:t>
+        <w:t>（3）ADEL、ADES：这两个为地址错误，都在出现低特权级模式下访问高特权的内存段时触发，并根据访存操作是读取或写入分别选择触发前者还是后者；</w:t>
       </w:r>
     </w:p>
     <w:p>
@@ -18495,7 +18496,9 @@
         </w:tblBorders>
         <w:tblLayout w:type="fixed"/>
         <w:tblCellMar>
+          <w:top w:w="0" w:type="dxa"/>
           <w:left w:w="108" w:type="dxa"/>
+          <w:bottom w:w="0" w:type="dxa"/>
           <w:right w:w="108" w:type="dxa"/>
         </w:tblCellMar>
       </w:tblPr>
@@ -18509,32 +18512,28 @@
           </w:tcPr>
           <w:p>
             <w:pPr>
-              <w:pStyle w:val="53"/>
+              <w:pStyle w:val="62"/>
               <w:rPr>
                 <w:rFonts w:hint="default"/>
-                <w:vertAlign w:val="baseline"/>
               </w:rPr>
             </w:pPr>
             <w:r>
               <w:rPr>
                 <w:rFonts w:hint="default"/>
-                <w:vertAlign w:val="baseline"/>
               </w:rPr>
               <w:t>MTC0 $reg, $cp0reg</w:t>
             </w:r>
           </w:p>
           <w:p>
             <w:pPr>
-              <w:pStyle w:val="53"/>
+              <w:pStyle w:val="62"/>
               <w:rPr>
                 <w:rFonts w:hint="default"/>
-                <w:vertAlign w:val="baseline"/>
               </w:rPr>
             </w:pPr>
             <w:r>
               <w:rPr>
                 <w:rFonts w:hint="default"/>
-                <w:vertAlign w:val="baseline"/>
               </w:rPr>
               <w:t>MFC0 $reg, $cp0reg</w:t>
             </w:r>
@@ -18786,9 +18785,9 @@
       <w:pPr>
         <w:pStyle w:val="57"/>
       </w:pPr>
-      <w:bookmarkStart w:id="61" w:name="_Toc466640258"/>
-      <w:bookmarkStart w:id="62" w:name="_Toc466640326"/>
-      <w:bookmarkStart w:id="63" w:name="_Toc466640594"/>
+      <w:bookmarkStart w:id="61" w:name="_Toc466640326"/>
+      <w:bookmarkStart w:id="62" w:name="_Toc466640594"/>
+      <w:bookmarkStart w:id="63" w:name="_Toc466640258"/>
       <w:bookmarkStart w:id="64" w:name="_Toc2018074560"/>
       <w:r>
         <w:t>2.2</w:t>
@@ -19405,58 +19404,22 @@
         <w:rPr>
           <w:lang w:eastAsia="zh-CN"/>
         </w:rPr>
-        <w:t>3.1 系统整体结构</w:t>
-      </w:r>
-      <w:r>
+        <w:t>3.1 系统整体结构及开发环境</w:t>
+      </w:r>
+      <w:bookmarkEnd w:id="70"/>
+    </w:p>
+    <w:p>
+      <w:pPr>
+        <w:pStyle w:val="53"/>
         <w:rPr>
           <w:lang w:eastAsia="zh-CN"/>
         </w:rPr>
-        <w:t>及开发环境</w:t>
-      </w:r>
-      <w:bookmarkEnd w:id="70"/>
-    </w:p>
-    <w:p>
-      <w:pPr>
-        <w:pStyle w:val="53"/>
+      </w:pPr>
+      <w:r>
         <w:rPr>
           <w:lang w:eastAsia="zh-CN"/>
         </w:rPr>
-      </w:pPr>
-      <w:r>
-        <w:rPr>
-          <w:lang w:eastAsia="zh-CN"/>
-        </w:rPr>
-        <w:t>本课题需要</w:t>
-      </w:r>
-      <w:r>
-        <w:rPr>
-          <w:lang w:eastAsia="zh-CN"/>
-        </w:rPr>
-        <w:t>使用Verilog语言</w:t>
-      </w:r>
-      <w:r>
-        <w:rPr>
-          <w:lang w:eastAsia="zh-CN"/>
-        </w:rPr>
-        <w:t>实现一个内存管理单元（MMU）,高速缓存，</w:t>
-      </w:r>
-      <w:r>
-        <w:rPr>
-          <w:lang w:eastAsia="zh-CN"/>
-        </w:rPr>
-        <w:t>以及</w:t>
-      </w:r>
-      <w:r>
-        <w:rPr>
-          <w:lang w:eastAsia="zh-CN"/>
-        </w:rPr>
-        <w:t>MIPS架构的CPU</w:t>
-      </w:r>
-      <w:r>
-        <w:rPr>
-          <w:lang w:eastAsia="zh-CN"/>
-        </w:rPr>
-        <w:t>，并在FPGA芯片上运行。系统的整体结构如图3-1所示。</w:t>
+        <w:t>本课题需要使用Verilog语言实现一个内存管理单元（MMU）,高速缓存，以及MIPS架构的CPU，并在FPGA芯片上运行。系统的整体结构如图3-1所示。</w:t>
       </w:r>
     </w:p>
     <w:p>
@@ -19579,6 +19542,20 @@
           <w:lang w:eastAsia="zh-CN"/>
         </w:rPr>
         <w:t>整个系统采用Verilog语言实现。Verilog HDL，是一种硬件描述语言，用户可以使用类似于软件语言的方式定义各个信号间的逻辑和时序关系。一份Verilog设计包含一个模块的层次体系，一个模块在逻辑上相当于一个芯片，是一个封装好的具有一定功能的实体，并且包含若干个输入口、输出口以及双向口。在一个模块中可以实例化其他已经定义好的模块并使用导线，即wire类型的变量，将它们链接起来组成更大的模块。在设计中还应定义好并指明顶层模块。</w:t>
+      </w:r>
+    </w:p>
+    <w:p>
+      <w:pPr>
+        <w:pStyle w:val="53"/>
+        <w:rPr>
+          <w:lang w:eastAsia="zh-CN"/>
+        </w:rPr>
+      </w:pPr>
+      <w:r>
+        <w:rPr>
+          <w:lang w:eastAsia="zh-CN"/>
+        </w:rPr>
+        <w:t>Verilog的所有语句中包含可综合和不可综合的语句，可综合代表可以通过该代码生成实际的电路下载到FPGA中。设计的主要部分应采用可综合语句。不可综合的语句通常用于仿真测试，包括延时、系统函数、wait语句等。Verilog提供了一些在仿真中有用的系统函数，经常用到的包括打印函数$display等。</w:t>
       </w:r>
     </w:p>
     <w:p>
@@ -19690,7 +19667,9 @@
         </w:tblBorders>
         <w:tblLayout w:type="fixed"/>
         <w:tblCellMar>
+          <w:top w:w="0" w:type="dxa"/>
           <w:left w:w="108" w:type="dxa"/>
+          <w:bottom w:w="0" w:type="dxa"/>
           <w:right w:w="108" w:type="dxa"/>
         </w:tblCellMar>
       </w:tblPr>
@@ -19704,7 +19683,7 @@
           </w:tcPr>
           <w:p>
             <w:pPr>
-              <w:pStyle w:val="53"/>
+              <w:pStyle w:val="62"/>
               <w:rPr>
                 <w:lang w:eastAsia="zh-CN"/>
               </w:rPr>
@@ -19718,7 +19697,7 @@
           </w:p>
           <w:p>
             <w:pPr>
-              <w:pStyle w:val="53"/>
+              <w:pStyle w:val="62"/>
               <w:rPr>
                 <w:lang w:eastAsia="zh-CN"/>
               </w:rPr>
@@ -19732,7 +19711,7 @@
           </w:p>
           <w:p>
             <w:pPr>
-              <w:pStyle w:val="53"/>
+              <w:pStyle w:val="62"/>
               <w:rPr>
                 <w:lang w:eastAsia="zh-CN"/>
               </w:rPr>
@@ -19746,7 +19725,7 @@
           </w:p>
           <w:p>
             <w:pPr>
-              <w:pStyle w:val="53"/>
+              <w:pStyle w:val="62"/>
               <w:rPr>
                 <w:lang w:eastAsia="zh-CN"/>
               </w:rPr>
@@ -19882,15 +19861,21 @@
         <w:rPr>
           <w:lang w:eastAsia="zh-CN"/>
         </w:rPr>
-        <w:t>MMU是本次课题的重点之一。MMU需要实现的功能</w:t>
-      </w:r>
-      <w:bookmarkStart w:id="152" w:name="_GoBack"/>
-      <w:bookmarkEnd w:id="152"/>
-      <w:r>
+        <w:t>MMU是本次课题的重点之一。MMU需要实现的功能包括将虚拟地址通过TLB翻译成物理地址或触发异常，以及响应处理器的TLB读写指令。根据这些功能可定义模块的各输入信号及意义如下：</w:t>
+      </w:r>
+    </w:p>
+    <w:p>
+      <w:pPr>
+        <w:pStyle w:val="53"/>
         <w:rPr>
           <w:lang w:eastAsia="zh-CN"/>
         </w:rPr>
-        <w:t>包括将虚拟地址通过TLB翻译成物理地址或触发异常，以及响应处理器的TLB读写指令。根据这些功能可定义模块的各输入信号及意义如下：</w:t>
+      </w:pPr>
+      <w:r>
+        <w:rPr>
+          <w:lang w:eastAsia="zh-CN"/>
+        </w:rPr>
+        <w:t>clk：时钟信号输入；</w:t>
       </w:r>
     </w:p>
     <w:p>
@@ -19904,7 +19889,7 @@
         <w:rPr>
           <w:lang w:eastAsia="zh-CN"/>
         </w:rPr>
-        <w:t>clk：时钟信号输入；</w:t>
+        <w:t>res：复位信号；</w:t>
       </w:r>
     </w:p>
     <w:p>
@@ -19918,7 +19903,7 @@
         <w:rPr>
           <w:lang w:eastAsia="zh-CN"/>
         </w:rPr>
-        <w:t>res：复位信号；</w:t>
+        <w:t>addrValid：地址翻译指令，为高时表示应开始执行地址翻译；</w:t>
       </w:r>
     </w:p>
     <w:p>
@@ -19932,7 +19917,7 @@
         <w:rPr>
           <w:lang w:eastAsia="zh-CN"/>
         </w:rPr>
-        <w:t>addrValid：地址翻译指令，为高时表示应开始执行地址翻译；</w:t>
+        <w:t>vAddr：32位虚地址输入；</w:t>
       </w:r>
     </w:p>
     <w:p>
@@ -19946,21 +19931,7 @@
         <w:rPr>
           <w:lang w:eastAsia="zh-CN"/>
         </w:rPr>
-        <w:t>vAddr：32位虚地址输入；</w:t>
-      </w:r>
-    </w:p>
-    <w:p>
-      <w:pPr>
-        <w:pStyle w:val="53"/>
-        <w:rPr>
-          <w:lang w:eastAsia="zh-CN"/>
-        </w:rPr>
-      </w:pPr>
-      <w:r>
-        <w:rPr>
-          <w:lang w:eastAsia="zh-CN"/>
-        </w:rPr>
-        <w:t>mmu_reg：4位的输入，执行MMU中的寄存器的读写操作时用于指明被操作的寄存器；</w:t>
+        <w:t>mmu_reg：4位的输入，执行MMU中的寄存器的读写操作时用于指明被操作的寄存器。其编码与MIPS标准一致；</w:t>
       </w:r>
     </w:p>
     <w:p>
@@ -20118,7 +20089,9 @@
         </w:tblBorders>
         <w:tblLayout w:type="fixed"/>
         <w:tblCellMar>
+          <w:top w:w="0" w:type="dxa"/>
           <w:left w:w="108" w:type="dxa"/>
+          <w:bottom w:w="0" w:type="dxa"/>
           <w:right w:w="108" w:type="dxa"/>
         </w:tblCellMar>
       </w:tblPr>
@@ -20458,7 +20431,7 @@
         <w:rPr>
           <w:lang w:eastAsia="zh-CN"/>
         </w:rPr>
-        <w:t>对MMU的寄存器和TLB条目的读写操作都只需要一个时钟周期，在TLB中找出与虚拟地址或EntryHi相匹配的项并取出该项的值这部分使用组合逻辑电路，也只需要一个周期，但如果发生异常则还需要写Context寄存器，并且在TLBP指令中还需要把查找的结果写到Index寄存器中，因此所有的MMU操作中最多需要两个周期，这样MMU应是一个状态机。虽然在实现的时候并没有按状态机的标准编码方法，即定义一个变量来保存当前状态，而是只使用了几个变量来标示当前是否在查找TLB，但严格的来讲，由于MMU在某个周期的输出可能依赖于上一个周期的数据，所以此时实现的MMU仍是一个状态机。</w:t>
+        <w:t>该设计中MMU模块包含子模块TLB以及随机数生成模块，TLB模块用于保存所有的TLB条目以及按照所给的虚拟地址找出匹配的TLB条目并输出翻译后的物理地址。地址翻译的逻辑部分采用的是组合逻辑，只要输入一改变立即就能得到物理地址输出以及用于检测异常的信号，对TLB条目的读写是时序逻辑，在上一个周期将需要读写的条目的索引准备好后要在下一个周期才能得到输出或完成操作。TLB模块的主要输入与输出口有：</w:t>
       </w:r>
     </w:p>
     <w:p>
@@ -20472,7 +20445,7 @@
         <w:rPr>
           <w:lang w:eastAsia="zh-CN"/>
         </w:rPr>
-        <w:t>对于寄存器的读写只需在每个时钟的上升沿判断是否</w:t>
+        <w:t>（1）与TLB条目有关的四个寄存器的值的输入和输出，即EntryHi、EntryLo0、EntryLo1、PageMask。这四个寄存器位于MMU模块中，TLB在执行条目的读写以及查询指令时需要读取到或更新这四个寄存器的值；</w:t>
       </w:r>
     </w:p>
     <w:p>
@@ -20482,6 +20455,12 @@
           <w:lang w:eastAsia="zh-CN"/>
         </w:rPr>
       </w:pPr>
+      <w:r>
+        <w:rPr>
+          <w:lang w:eastAsia="zh-CN"/>
+        </w:rPr>
+        <w:t>（2）TLB索引输入，用于在TLB读写时指明被操作的条目的索引号；</w:t>
+      </w:r>
     </w:p>
     <w:p>
       <w:pPr>
@@ -20490,6 +20469,12 @@
           <w:lang w:eastAsia="zh-CN"/>
         </w:rPr>
       </w:pPr>
+      <w:r>
+        <w:rPr>
+          <w:lang w:eastAsia="zh-CN"/>
+        </w:rPr>
+        <w:t>（3）与地址翻译和TLB查找有关的状态位输出，包括匹配到的条目的索引matchedIndex、说明是否存在匹配的条目的信号found，匹配到的条目的状态位C、D、V，信号名分别是bitC、bitD、bitV；</w:t>
+      </w:r>
     </w:p>
     <w:p>
       <w:pPr>
@@ -20498,6 +20483,12 @@
           <w:lang w:eastAsia="zh-CN"/>
         </w:rPr>
       </w:pPr>
+      <w:r>
+        <w:rPr>
+          <w:lang w:eastAsia="zh-CN"/>
+        </w:rPr>
+        <w:t>（4）虚拟地址输入和物理地址输出。输入的虚拟地址将直接通过一系列组合逻辑最终。为了节省FPGA上的逻辑单元，用于地址翻译和TLB条目查找的虚拟地址用的是同一个逻辑电路，通过不同的操作来输入不同的虚地址。显然，当用于TLB条目查找时物理地址输出是没有意义的；</w:t>
+      </w:r>
     </w:p>
     <w:p>
       <w:pPr>
@@ -20506,6 +20497,723 @@
           <w:lang w:eastAsia="zh-CN"/>
         </w:rPr>
       </w:pPr>
+      <w:r>
+        <w:rPr>
+          <w:lang w:eastAsia="zh-CN"/>
+        </w:rPr>
+        <w:t>（5）TLB条目的读取和写入的使能信号re和we；</w:t>
+      </w:r>
+    </w:p>
+    <w:p>
+      <w:pPr>
+        <w:pStyle w:val="53"/>
+        <w:rPr>
+          <w:lang w:eastAsia="zh-CN"/>
+        </w:rPr>
+      </w:pPr>
+      <w:r>
+        <w:rPr>
+          <w:lang w:eastAsia="zh-CN"/>
+        </w:rPr>
+        <w:t>（6）时钟信号和复位信号。</w:t>
+      </w:r>
+    </w:p>
+    <w:p>
+      <w:pPr>
+        <w:pStyle w:val="53"/>
+        <w:rPr>
+          <w:lang w:eastAsia="zh-CN"/>
+        </w:rPr>
+      </w:pPr>
+      <w:r>
+        <w:rPr>
+          <w:lang w:eastAsia="zh-CN"/>
+        </w:rPr>
+        <w:t>随机数模块结构比较简单，其端口只包含时钟、复位以及输出。用于生成Random寄存器的值和随机写入TLB时被写入项的索引生成，对Random寄存器的读操作就是对随机数模块的读。</w:t>
+      </w:r>
+    </w:p>
+    <w:p>
+      <w:pPr>
+        <w:pStyle w:val="53"/>
+        <w:rPr>
+          <w:lang w:eastAsia="zh-CN"/>
+        </w:rPr>
+      </w:pPr>
+      <w:r>
+        <w:rPr>
+          <w:lang w:eastAsia="zh-CN"/>
+        </w:rPr>
+        <w:t>下面讨论MMU模块内部的设计方法。对MMU的寄存器和TLB条目的读写操作都只需要一个时钟周期，在TLB中找出与虚拟地址或EntryHi相匹配的项并取出该项的值这部分使用组合逻辑电路，也只需要一个周期，但如果发生异常则还需要写Context寄存器，并且在TLBP指令中还需要把查找的结果写到Index寄存器中，因此所有的MMU操作中最多需要两个周期，这样MMU应是一个状态机。虽然在实现的时候并没有按状态机的标准编码方法，即定义一个变量来保存当前状态，而是只使用了几个变量来标示当前是否在查找TLB，但严格的来讲，由于MMU在某个周期的输出可能依赖于上一个周期的数据，所以此时实现的MMU仍是一个状态机。</w:t>
+      </w:r>
+    </w:p>
+    <w:p>
+      <w:pPr>
+        <w:pStyle w:val="53"/>
+        <w:rPr>
+          <w:lang w:eastAsia="zh-CN"/>
+        </w:rPr>
+      </w:pPr>
+      <w:r>
+        <w:rPr>
+          <w:lang w:eastAsia="zh-CN"/>
+        </w:rPr>
+        <w:t>寄存器通过reg类型的变量实现，均为32位的变量，对这些变量的读写使用非阻塞的赋值，这样综合工具就会生成触发器。代码如下：</w:t>
+      </w:r>
+    </w:p>
+    <w:tbl>
+      <w:tblPr>
+        <w:tblStyle w:val="24"/>
+        <w:tblW w:w="8720" w:type="dxa"/>
+        <w:tblInd w:w="0" w:type="dxa"/>
+        <w:tblBorders>
+          <w:top w:val="single" w:color="auto" w:sz="4" w:space="0"/>
+          <w:left w:val="single" w:color="auto" w:sz="4" w:space="0"/>
+          <w:bottom w:val="single" w:color="auto" w:sz="4" w:space="0"/>
+          <w:right w:val="single" w:color="auto" w:sz="4" w:space="0"/>
+          <w:insideH w:val="single" w:color="auto" w:sz="4" w:space="0"/>
+          <w:insideV w:val="single" w:color="auto" w:sz="4" w:space="0"/>
+        </w:tblBorders>
+        <w:tblLayout w:type="fixed"/>
+        <w:tblCellMar>
+          <w:top w:w="0" w:type="dxa"/>
+          <w:left w:w="108" w:type="dxa"/>
+          <w:bottom w:w="0" w:type="dxa"/>
+          <w:right w:w="108" w:type="dxa"/>
+        </w:tblCellMar>
+      </w:tblPr>
+      <w:tblGrid>
+        <w:gridCol w:w="8720"/>
+      </w:tblGrid>
+      <w:tr>
+        <w:tc>
+          <w:tcPr>
+            <w:tcW w:w="8720" w:type="dxa"/>
+          </w:tcPr>
+          <w:p>
+            <w:pPr>
+              <w:pStyle w:val="62"/>
+              <w:rPr>
+                <w:lang w:eastAsia="zh-CN"/>
+              </w:rPr>
+            </w:pPr>
+            <w:r>
+              <w:rPr>
+                <w:lang w:eastAsia="zh-CN"/>
+              </w:rPr>
+              <w:t>reg [31:0] reg_index;</w:t>
+            </w:r>
+          </w:p>
+          <w:p>
+            <w:pPr>
+              <w:pStyle w:val="62"/>
+              <w:rPr>
+                <w:lang w:eastAsia="zh-CN"/>
+              </w:rPr>
+            </w:pPr>
+            <w:r>
+              <w:rPr>
+                <w:lang w:eastAsia="zh-CN"/>
+              </w:rPr>
+              <w:t>reg [31:0] reg_entryHi;</w:t>
+            </w:r>
+          </w:p>
+          <w:p>
+            <w:pPr>
+              <w:pStyle w:val="62"/>
+              <w:rPr>
+                <w:lang w:eastAsia="zh-CN"/>
+              </w:rPr>
+            </w:pPr>
+            <w:r>
+              <w:rPr>
+                <w:lang w:eastAsia="zh-CN"/>
+              </w:rPr>
+              <w:t>...</w:t>
+            </w:r>
+          </w:p>
+        </w:tc>
+      </w:tr>
+    </w:tbl>
+    <w:p>
+      <w:pPr>
+        <w:pStyle w:val="53"/>
+        <w:rPr>
+          <w:lang w:eastAsia="zh-CN"/>
+        </w:rPr>
+      </w:pPr>
+      <w:r>
+        <w:rPr>
+          <w:lang w:eastAsia="zh-CN"/>
+        </w:rPr>
+        <w:t>对于寄存器的读写只需在每个时钟的上升沿判断指令输入mmu_cmd是否为1或2，然后将信号mmu_dataIn上的数据写入由mmu_reg指明的寄存器，或将相应寄存器的值写到mmu_dataOut上。为了便于仿真测试，在对每个寄存器的读写操作后都加上了$display系统函数来打印读写的信息。</w:t>
+      </w:r>
+    </w:p>
+    <w:p>
+      <w:pPr>
+        <w:pStyle w:val="53"/>
+        <w:rPr>
+          <w:lang w:eastAsia="zh-CN"/>
+        </w:rPr>
+      </w:pPr>
+      <w:r>
+        <w:rPr>
+          <w:lang w:eastAsia="zh-CN"/>
+        </w:rPr>
+        <w:t>而对于可能需要两个时钟周期才能完成的地址翻译和TLB查找指令，第一个周期先将输入的虚拟地址锁存到虚拟地址锁存器，在地址翻译的第二个周期时判断是否发生了异常，如果有就将虚地址的虚拟页号写入Context寄存器的4到22位；在TLB查询的第二个周期将所得的索引值写入Index寄存器。这里便需要两个变量来分别保存上一个周期是否在做地址翻译或查找TLB条目：</w:t>
+      </w:r>
+    </w:p>
+    <w:tbl>
+      <w:tblPr>
+        <w:tblStyle w:val="24"/>
+        <w:tblW w:w="8720" w:type="dxa"/>
+        <w:tblInd w:w="0" w:type="dxa"/>
+        <w:tblBorders>
+          <w:top w:val="single" w:color="auto" w:sz="4" w:space="0"/>
+          <w:left w:val="single" w:color="auto" w:sz="4" w:space="0"/>
+          <w:bottom w:val="single" w:color="auto" w:sz="4" w:space="0"/>
+          <w:right w:val="single" w:color="auto" w:sz="4" w:space="0"/>
+          <w:insideH w:val="single" w:color="auto" w:sz="4" w:space="0"/>
+          <w:insideV w:val="single" w:color="auto" w:sz="4" w:space="0"/>
+        </w:tblBorders>
+        <w:tblLayout w:type="fixed"/>
+        <w:tblCellMar>
+          <w:top w:w="0" w:type="dxa"/>
+          <w:left w:w="108" w:type="dxa"/>
+          <w:bottom w:w="0" w:type="dxa"/>
+          <w:right w:w="108" w:type="dxa"/>
+        </w:tblCellMar>
+      </w:tblPr>
+      <w:tblGrid>
+        <w:gridCol w:w="8720"/>
+      </w:tblGrid>
+      <w:tr>
+        <w:tc>
+          <w:tcPr>
+            <w:tcW w:w="8720" w:type="dxa"/>
+          </w:tcPr>
+          <w:p>
+            <w:pPr>
+              <w:pStyle w:val="62"/>
+              <w:rPr>
+                <w:lang w:eastAsia="zh-CN"/>
+              </w:rPr>
+            </w:pPr>
+            <w:r>
+              <w:rPr>
+                <w:lang w:eastAsia="zh-CN"/>
+              </w:rPr>
+              <w:t>reg prob, convert;</w:t>
+            </w:r>
+          </w:p>
+        </w:tc>
+      </w:tr>
+    </w:tbl>
+    <w:p>
+      <w:pPr>
+        <w:pStyle w:val="53"/>
+        <w:rPr>
+          <w:lang w:eastAsia="zh-CN"/>
+        </w:rPr>
+      </w:pPr>
+      <w:r>
+        <w:rPr>
+          <w:lang w:eastAsia="zh-CN"/>
+        </w:rPr>
+        <w:t>在初始化（输入信号res为1）的时候这两个变量都会被写为0，之后在每个时钟信号的上升沿时，当信号addrValid有效时convert会变为1，mmu_cmd代表的指令是TLB查找时prob变为1，这两个信号为1的状态都只会保持一个周期，下一周期来临时都会再次变为0。在每个周期中如果convert为1并且mmu_exception的值说明有异常发生，就会将输入的虚拟地址中的虚拟页号写入Context寄存器；如果prob为1，就检查是否有匹配的条目被找到，并将匹配的条目的索引写入Index寄存器。之前提到过，这部分逻辑实际上描述的是一个状态机的状态转移表。这两个变量可能取的值有四种组合情况，因此MMU是一个有四个状态的状态机，根据以上变量的转化条件可以画出其状态转移图如图3-4。</w:t>
+      </w:r>
+    </w:p>
+    <w:p>
+      <w:pPr>
+        <w:pStyle w:val="59"/>
+        <w:rPr>
+          <w:lang w:eastAsia="zh-CN"/>
+        </w:rPr>
+      </w:pPr>
+      <w:r>
+        <w:rPr>
+          <w:lang w:eastAsia="zh-CN"/>
+        </w:rPr>
+        <w:drawing>
+          <wp:inline distT="0" distB="0" distL="114300" distR="114300">
+            <wp:extent cx="2495550" cy="2066925"/>
+            <wp:effectExtent l="0" t="0" r="0" b="9525"/>
+            <wp:docPr id="19" name="图片 19" descr="placeholder"/>
+            <wp:cNvGraphicFramePr>
+              <a:graphicFrameLocks xmlns:a="http://schemas.openxmlformats.org/drawingml/2006/main" noChangeAspect="1"/>
+            </wp:cNvGraphicFramePr>
+            <a:graphic xmlns:a="http://schemas.openxmlformats.org/drawingml/2006/main">
+              <a:graphicData uri="http://schemas.openxmlformats.org/drawingml/2006/picture">
+                <pic:pic xmlns:pic="http://schemas.openxmlformats.org/drawingml/2006/picture">
+                  <pic:nvPicPr>
+                    <pic:cNvPr id="19" name="图片 19" descr="placeholder"/>
+                    <pic:cNvPicPr>
+                      <a:picLocks noChangeAspect="1"/>
+                    </pic:cNvPicPr>
+                  </pic:nvPicPr>
+                  <pic:blipFill>
+                    <a:blip r:embed="rId30"/>
+                    <a:stretch>
+                      <a:fillRect/>
+                    </a:stretch>
+                  </pic:blipFill>
+                  <pic:spPr>
+                    <a:xfrm>
+                      <a:off x="0" y="0"/>
+                      <a:ext cx="2495550" cy="2066925"/>
+                    </a:xfrm>
+                    <a:prstGeom prst="rect">
+                      <a:avLst/>
+                    </a:prstGeom>
+                  </pic:spPr>
+                </pic:pic>
+              </a:graphicData>
+            </a:graphic>
+          </wp:inline>
+        </w:drawing>
+      </w:r>
+    </w:p>
+    <w:p>
+      <w:pPr>
+        <w:pStyle w:val="58"/>
+        <w:rPr>
+          <w:lang w:eastAsia="zh-CN"/>
+        </w:rPr>
+      </w:pPr>
+      <w:r>
+        <w:rPr>
+          <w:lang w:eastAsia="zh-CN"/>
+        </w:rPr>
+        <w:t>图3-4 MMU的状态图</w:t>
+      </w:r>
+    </w:p>
+    <w:p>
+      <w:pPr>
+        <w:pStyle w:val="53"/>
+        <w:rPr>
+          <w:lang w:eastAsia="zh-CN"/>
+        </w:rPr>
+      </w:pPr>
+      <w:r>
+        <w:rPr>
+          <w:lang w:eastAsia="zh-CN"/>
+        </w:rPr>
+        <w:t>在进行状态转移的时候由于后续的处理也会依赖之前的输入信号，因此对于地址翻译和TLB查询操作应在第一个周期结束，改变状态的同时将输入信号使用锁存器保存下来。在地址翻译时需要保存虚拟地址、CPU运行状态和内存访问类型，其中后面两者会在下一个时钟周期用于检查和触发异常，这三个寄存器分别为vAddrLatch、cpuModeLatch和accessTypeLatch；TLB查找只需要保存虚拟地址，但此时用于匹配的虚拟页号是由EntryHi寄存器给出而非来自处理器的虚拟地址。</w:t>
+      </w:r>
+    </w:p>
+    <w:p>
+      <w:pPr>
+        <w:pStyle w:val="53"/>
+        <w:rPr>
+          <w:lang w:eastAsia="zh-CN"/>
+        </w:rPr>
+      </w:pPr>
+      <w:r>
+        <w:rPr>
+          <w:lang w:eastAsia="zh-CN"/>
+        </w:rPr>
+        <w:t>除了以上提到的与时序有关的信号外，其余的都是组合逻辑。这些组合逻辑包含异常信号mmu_exception的生成、控制是否经过Cache的cachable信号的生成以及TLB的index端口的输入。 异常信号等于0时说明没有异常，其他可能产生的异常有TLBS、TLBL、TLB Modified、ADES、ADEL。对于最后两者，本课题只对用户模式和内核模式进行检查。其具体判断过程为：</w:t>
+      </w:r>
+    </w:p>
+    <w:p>
+      <w:pPr>
+        <w:pStyle w:val="53"/>
+        <w:rPr>
+          <w:lang w:eastAsia="zh-CN"/>
+        </w:rPr>
+      </w:pPr>
+      <w:r>
+        <w:rPr>
+          <w:lang w:eastAsia="zh-CN"/>
+        </w:rPr>
+        <w:t>（1）首先判断当前CPU的模式，如果为用户模式并且虚拟地址的最高位为1，则异常信号为ADES或ADEL，由访存类型决定，否则继续第（2）步；</w:t>
+      </w:r>
+    </w:p>
+    <w:p>
+      <w:pPr>
+        <w:pStyle w:val="53"/>
+        <w:rPr>
+          <w:lang w:eastAsia="zh-CN"/>
+        </w:rPr>
+      </w:pPr>
+      <w:r>
+        <w:rPr>
+          <w:lang w:eastAsia="zh-CN"/>
+        </w:rPr>
+        <w:t>（2）判断虚拟地址是否处在映射的区域，如果不是，则异常信号等于0，否则继续第（3）步；</w:t>
+      </w:r>
+    </w:p>
+    <w:p>
+      <w:pPr>
+        <w:pStyle w:val="53"/>
+        <w:rPr>
+          <w:lang w:eastAsia="zh-CN"/>
+        </w:rPr>
+      </w:pPr>
+      <w:r>
+        <w:rPr>
+          <w:lang w:eastAsia="zh-CN"/>
+        </w:rPr>
+        <w:t>（3）如果TLB缺失或者匹配到的条目被标记为无效，则由访存类型决定异常信号等于TLBL或TLBS，否则继续第（4）步；</w:t>
+      </w:r>
+    </w:p>
+    <w:p>
+      <w:pPr>
+        <w:pStyle w:val="53"/>
+        <w:rPr>
+          <w:lang w:eastAsia="zh-CN"/>
+        </w:rPr>
+      </w:pPr>
+      <w:r>
+        <w:rPr>
+          <w:lang w:eastAsia="zh-CN"/>
+        </w:rPr>
+        <w:t>（4）如果匹配的TLB条目的D位为1并且访存操作是写，则异常为TLB Mod，否则没有异常。</w:t>
+      </w:r>
+    </w:p>
+    <w:p>
+      <w:pPr>
+        <w:pStyle w:val="53"/>
+        <w:rPr>
+          <w:lang w:eastAsia="zh-CN"/>
+        </w:rPr>
+      </w:pPr>
+      <w:r>
+        <w:rPr>
+          <w:lang w:eastAsia="zh-CN"/>
+        </w:rPr>
+        <w:t>cachable信号的逻辑则相对简单，如果虚拟地址对应的内存区域是非映射区，则cachable直接等于db_io取反，后者是虚拟地址处于IO段的标志。如果是映射区，则取决于相应TLB条目的C位：MIPS标准中当C位等于2时表示不经过Cache，等于3则表示经过，其他的值可以根据实现自己赋予含义。本课题的实现中不对其他值定义含义。相应的代码如下：</w:t>
+      </w:r>
+    </w:p>
+    <w:tbl>
+      <w:tblPr>
+        <w:tblStyle w:val="24"/>
+        <w:tblW w:w="8720" w:type="dxa"/>
+        <w:tblInd w:w="0" w:type="dxa"/>
+        <w:tblBorders>
+          <w:top w:val="single" w:color="auto" w:sz="4" w:space="0"/>
+          <w:left w:val="single" w:color="auto" w:sz="4" w:space="0"/>
+          <w:bottom w:val="single" w:color="auto" w:sz="4" w:space="0"/>
+          <w:right w:val="single" w:color="auto" w:sz="4" w:space="0"/>
+          <w:insideH w:val="single" w:color="auto" w:sz="4" w:space="0"/>
+          <w:insideV w:val="single" w:color="auto" w:sz="4" w:space="0"/>
+        </w:tblBorders>
+        <w:tblLayout w:type="fixed"/>
+        <w:tblCellMar>
+          <w:top w:w="0" w:type="dxa"/>
+          <w:left w:w="108" w:type="dxa"/>
+          <w:bottom w:w="0" w:type="dxa"/>
+          <w:right w:w="108" w:type="dxa"/>
+        </w:tblCellMar>
+      </w:tblPr>
+      <w:tblGrid>
+        <w:gridCol w:w="8720"/>
+      </w:tblGrid>
+      <w:tr>
+        <w:tc>
+          <w:tcPr>
+            <w:tcW w:w="8720" w:type="dxa"/>
+          </w:tcPr>
+          <w:p>
+            <w:pPr>
+              <w:pStyle w:val="62"/>
+            </w:pPr>
+            <w:r>
+              <w:rPr>
+                <w:rFonts w:hint="default"/>
+                <w:lang w:val="en-US" w:eastAsia="zh-CN"/>
+              </w:rPr>
+              <w:t>if(mapped)</w:t>
+            </w:r>
+          </w:p>
+          <w:p>
+            <w:pPr>
+              <w:pStyle w:val="62"/>
+              <w:rPr>
+                <w:rFonts w:hint="default"/>
+              </w:rPr>
+            </w:pPr>
+            <w:r>
+              <w:rPr>
+                <w:rFonts w:hint="default"/>
+                <w:lang w:eastAsia="zh-CN"/>
+              </w:rPr>
+              <w:t xml:space="preserve">    </w:t>
+            </w:r>
+            <w:r>
+              <w:rPr>
+                <w:rFonts w:hint="default"/>
+                <w:lang w:val="en-US" w:eastAsia="zh-CN"/>
+              </w:rPr>
+              <w:t>case(cacheC)</w:t>
+            </w:r>
+          </w:p>
+          <w:p>
+            <w:pPr>
+              <w:pStyle w:val="62"/>
+              <w:rPr>
+                <w:rFonts w:hint="default"/>
+              </w:rPr>
+            </w:pPr>
+            <w:r>
+              <w:rPr>
+                <w:rFonts w:hint="default"/>
+                <w:lang w:eastAsia="zh-CN"/>
+              </w:rPr>
+              <w:t xml:space="preserve">        </w:t>
+            </w:r>
+            <w:r>
+              <w:rPr>
+                <w:rFonts w:hint="default"/>
+                <w:lang w:val="en-US" w:eastAsia="zh-CN"/>
+              </w:rPr>
+              <w:t>3'd3: cachable = 1'b1;</w:t>
+            </w:r>
+          </w:p>
+          <w:p>
+            <w:pPr>
+              <w:pStyle w:val="62"/>
+              <w:rPr>
+                <w:rFonts w:hint="default"/>
+              </w:rPr>
+            </w:pPr>
+            <w:r>
+              <w:rPr>
+                <w:rFonts w:hint="default"/>
+                <w:lang w:eastAsia="zh-CN"/>
+              </w:rPr>
+              <w:t xml:space="preserve">        </w:t>
+            </w:r>
+            <w:r>
+              <w:rPr>
+                <w:rFonts w:hint="default"/>
+                <w:lang w:val="en-US" w:eastAsia="zh-CN"/>
+              </w:rPr>
+              <w:t>3'd2: cachable = 1'b0;</w:t>
+            </w:r>
+          </w:p>
+          <w:p>
+            <w:pPr>
+              <w:pStyle w:val="62"/>
+              <w:rPr>
+                <w:rFonts w:hint="default"/>
+              </w:rPr>
+            </w:pPr>
+            <w:r>
+              <w:rPr>
+                <w:rFonts w:hint="default"/>
+                <w:lang w:eastAsia="zh-CN"/>
+              </w:rPr>
+              <w:t xml:space="preserve">        </w:t>
+            </w:r>
+            <w:r>
+              <w:rPr>
+                <w:rFonts w:hint="default"/>
+                <w:lang w:val="en-US" w:eastAsia="zh-CN"/>
+              </w:rPr>
+              <w:t>default: cachable = 1'b0;</w:t>
+            </w:r>
+          </w:p>
+          <w:p>
+            <w:pPr>
+              <w:pStyle w:val="62"/>
+              <w:rPr>
+                <w:rFonts w:hint="default"/>
+              </w:rPr>
+            </w:pPr>
+            <w:r>
+              <w:rPr>
+                <w:rFonts w:hint="default"/>
+                <w:lang w:eastAsia="zh-CN"/>
+              </w:rPr>
+              <w:t xml:space="preserve">    </w:t>
+            </w:r>
+            <w:r>
+              <w:rPr>
+                <w:rFonts w:hint="default"/>
+                <w:lang w:val="en-US" w:eastAsia="zh-CN"/>
+              </w:rPr>
+              <w:t>endcase</w:t>
+            </w:r>
+          </w:p>
+          <w:p>
+            <w:pPr>
+              <w:pStyle w:val="62"/>
+              <w:rPr>
+                <w:rFonts w:hint="default"/>
+              </w:rPr>
+            </w:pPr>
+            <w:r>
+              <w:rPr>
+                <w:rFonts w:hint="default"/>
+                <w:lang w:val="en-US" w:eastAsia="zh-CN"/>
+              </w:rPr>
+              <w:t>else</w:t>
+            </w:r>
+          </w:p>
+          <w:p>
+            <w:pPr>
+              <w:pStyle w:val="62"/>
+              <w:rPr>
+                <w:lang w:eastAsia="zh-CN"/>
+              </w:rPr>
+            </w:pPr>
+            <w:r>
+              <w:rPr>
+                <w:rFonts w:hint="default"/>
+                <w:lang w:eastAsia="zh-CN"/>
+              </w:rPr>
+              <w:t xml:space="preserve">    </w:t>
+            </w:r>
+            <w:r>
+              <w:rPr>
+                <w:rFonts w:hint="default"/>
+                <w:lang w:val="en-US" w:eastAsia="zh-CN"/>
+              </w:rPr>
+              <w:t>cachable = !db_io;</w:t>
+            </w:r>
+          </w:p>
+        </w:tc>
+      </w:tr>
+    </w:tbl>
+    <w:p>
+      <w:pPr>
+        <w:pStyle w:val="53"/>
+        <w:rPr>
+          <w:lang w:eastAsia="zh-CN"/>
+        </w:rPr>
+      </w:pPr>
+      <w:r>
+        <w:rPr>
+          <w:lang w:eastAsia="zh-CN"/>
+        </w:rPr>
+        <w:t>TLB的index端口的输入口为信号为tlbWriteIndex，其取值为一个多路选择器：当mmu_cmd为TLB写入或读取时等于Index寄存器的值，为随机写入时等于Random寄存器的值。</w:t>
+      </w:r>
+    </w:p>
+    <w:p>
+      <w:pPr>
+        <w:pStyle w:val="53"/>
+        <w:rPr>
+          <w:lang w:eastAsia="zh-CN"/>
+        </w:rPr>
+      </w:pPr>
+      <w:r>
+        <w:rPr>
+          <w:lang w:eastAsia="zh-CN"/>
+        </w:rPr>
+        <w:t>综上，在一个时钟周期内MMU的执行流程图如下：</w:t>
+      </w:r>
+    </w:p>
+    <w:p>
+      <w:pPr>
+        <w:pStyle w:val="59"/>
+        <w:rPr>
+          <w:lang w:eastAsia="zh-CN"/>
+        </w:rPr>
+      </w:pPr>
+      <w:r>
+        <w:rPr>
+          <w:lang w:eastAsia="zh-CN"/>
+        </w:rPr>
+        <w:drawing>
+          <wp:inline distT="0" distB="0" distL="114300" distR="114300">
+            <wp:extent cx="2495550" cy="2066925"/>
+            <wp:effectExtent l="0" t="0" r="0" b="9525"/>
+            <wp:docPr id="22" name="图片 22" descr="placeholder"/>
+            <wp:cNvGraphicFramePr>
+              <a:graphicFrameLocks xmlns:a="http://schemas.openxmlformats.org/drawingml/2006/main" noChangeAspect="1"/>
+            </wp:cNvGraphicFramePr>
+            <a:graphic xmlns:a="http://schemas.openxmlformats.org/drawingml/2006/main">
+              <a:graphicData uri="http://schemas.openxmlformats.org/drawingml/2006/picture">
+                <pic:pic xmlns:pic="http://schemas.openxmlformats.org/drawingml/2006/picture">
+                  <pic:nvPicPr>
+                    <pic:cNvPr id="22" name="图片 22" descr="placeholder"/>
+                    <pic:cNvPicPr>
+                      <a:picLocks noChangeAspect="1"/>
+                    </pic:cNvPicPr>
+                  </pic:nvPicPr>
+                  <pic:blipFill>
+                    <a:blip r:embed="rId30"/>
+                    <a:stretch>
+                      <a:fillRect/>
+                    </a:stretch>
+                  </pic:blipFill>
+                  <pic:spPr>
+                    <a:xfrm>
+                      <a:off x="0" y="0"/>
+                      <a:ext cx="2495550" cy="2066925"/>
+                    </a:xfrm>
+                    <a:prstGeom prst="rect">
+                      <a:avLst/>
+                    </a:prstGeom>
+                  </pic:spPr>
+                </pic:pic>
+              </a:graphicData>
+            </a:graphic>
+          </wp:inline>
+        </w:drawing>
+      </w:r>
+    </w:p>
+    <w:p>
+      <w:pPr>
+        <w:pStyle w:val="58"/>
+        <w:rPr>
+          <w:lang w:eastAsia="zh-CN"/>
+        </w:rPr>
+      </w:pPr>
+      <w:r>
+        <w:rPr>
+          <w:lang w:eastAsia="zh-CN"/>
+        </w:rPr>
+        <w:t>图3-5 一个周期内的流程图</w:t>
+      </w:r>
+    </w:p>
+    <w:p>
+      <w:pPr>
+        <w:pStyle w:val="55"/>
+        <w:rPr>
+          <w:lang w:eastAsia="zh-CN"/>
+        </w:rPr>
+      </w:pPr>
+      <w:r>
+        <w:rPr>
+          <w:lang w:eastAsia="zh-CN"/>
+        </w:rPr>
+        <w:t>3.3.1 TLB模块的设计</w:t>
+      </w:r>
+    </w:p>
+    <w:p>
+      <w:pPr>
+        <w:pStyle w:val="53"/>
+        <w:rPr>
+          <w:lang w:eastAsia="zh-CN"/>
+        </w:rPr>
+      </w:pPr>
+      <w:r>
+        <w:rPr>
+          <w:lang w:eastAsia="zh-CN"/>
+        </w:rPr>
+        <w:t>TLB是MMU很重要的一个子模块，它完成了MMU最主要的功能。模块的端口已在前一节给出。TLB模块还包含一个参数ENTRY_ADDR_WIDTH</w:t>
+      </w:r>
+      <w:r>
+        <w:rPr>
+          <w:lang w:eastAsia="zh-CN"/>
+        </w:rPr>
+        <w:t>（以下简称W）</w:t>
+      </w:r>
+      <w:r>
+        <w:rPr>
+          <w:lang w:eastAsia="zh-CN"/>
+        </w:rPr>
+        <w:t>，用于指明其TLB条目索引的位数</w:t>
+      </w:r>
+      <w:r>
+        <w:rPr>
+          <w:lang w:eastAsia="zh-CN"/>
+        </w:rPr>
+        <w:t>，这样总的条目数就是1&lt;&lt;W。</w:t>
+      </w:r>
+      <w:bookmarkStart w:id="152" w:name="_GoBack"/>
+      <w:bookmarkEnd w:id="152"/>
     </w:p>
     <w:p>
       <w:pPr>
@@ -20664,10 +21372,10 @@
       <w:pPr>
         <w:pStyle w:val="52"/>
       </w:pPr>
-      <w:bookmarkStart w:id="74" w:name="_Toc466640333"/>
-      <w:bookmarkStart w:id="75" w:name="_Toc466640265"/>
-      <w:bookmarkStart w:id="76" w:name="_Toc466640599"/>
-      <w:bookmarkStart w:id="77" w:name="_Toc1171771236"/>
+      <w:bookmarkStart w:id="74" w:name="_Toc466640599"/>
+      <w:bookmarkStart w:id="75" w:name="_Toc1171771236"/>
+      <w:bookmarkStart w:id="76" w:name="_Toc466640265"/>
+      <w:bookmarkStart w:id="77" w:name="_Toc466640333"/>
       <w:r>
         <w:rPr>
           <w:rFonts w:hint="eastAsia"/>
@@ -20689,10 +21397,10 @@
         </w:rPr>
       </w:pPr>
       <w:bookmarkStart w:id="78" w:name="_Toc303864132"/>
-      <w:bookmarkStart w:id="79" w:name="_Toc466640600"/>
-      <w:bookmarkStart w:id="80" w:name="_Toc466640266"/>
+      <w:bookmarkStart w:id="79" w:name="_Toc466640266"/>
+      <w:bookmarkStart w:id="80" w:name="_Toc1216351195"/>
       <w:bookmarkStart w:id="81" w:name="_Toc466640334"/>
-      <w:bookmarkStart w:id="82" w:name="_Toc1216351195"/>
+      <w:bookmarkStart w:id="82" w:name="_Toc466640600"/>
       <w:r>
         <w:t xml:space="preserve">3.1 </w:t>
       </w:r>
@@ -20753,10 +21461,10 @@
       <w:pPr>
         <w:pStyle w:val="57"/>
       </w:pPr>
-      <w:bookmarkStart w:id="85" w:name="_Toc466640267"/>
-      <w:bookmarkStart w:id="86" w:name="_Toc466640335"/>
-      <w:bookmarkStart w:id="87" w:name="_Toc466640601"/>
-      <w:bookmarkStart w:id="88" w:name="_Toc787219307"/>
+      <w:bookmarkStart w:id="85" w:name="_Toc466640601"/>
+      <w:bookmarkStart w:id="86" w:name="_Toc787219307"/>
+      <w:bookmarkStart w:id="87" w:name="_Toc466640335"/>
+      <w:bookmarkStart w:id="88" w:name="_Toc466640267"/>
       <w:r>
         <w:t>3.2</w:t>
       </w:r>
@@ -20923,12 +21631,12 @@
           <w:rFonts w:eastAsia="宋体"/>
         </w:rPr>
       </w:pPr>
-      <w:bookmarkStart w:id="95" w:name="_Toc303864137"/>
-      <w:bookmarkStart w:id="96" w:name="_Toc164246285"/>
-      <w:bookmarkStart w:id="97" w:name="_Toc466640603"/>
-      <w:bookmarkStart w:id="98" w:name="_Toc466640269"/>
-      <w:bookmarkStart w:id="99" w:name="_Toc466640337"/>
-      <w:bookmarkStart w:id="100" w:name="_Toc30100087"/>
+      <w:bookmarkStart w:id="95" w:name="_Toc164246285"/>
+      <w:bookmarkStart w:id="96" w:name="_Toc303864137"/>
+      <w:bookmarkStart w:id="97" w:name="_Toc466640337"/>
+      <w:bookmarkStart w:id="98" w:name="_Toc30100087"/>
+      <w:bookmarkStart w:id="99" w:name="_Toc466640269"/>
+      <w:bookmarkStart w:id="100" w:name="_Toc466640603"/>
       <w:r>
         <w:t>3.2.2</w:t>
       </w:r>
@@ -21993,9 +22701,9 @@
         </w:rPr>
       </w:pPr>
       <w:bookmarkStart w:id="101" w:name="_Toc466640270"/>
-      <w:bookmarkStart w:id="102" w:name="_Toc466640604"/>
+      <w:bookmarkStart w:id="102" w:name="_Toc752086709"/>
       <w:bookmarkStart w:id="103" w:name="_Toc466640338"/>
-      <w:bookmarkStart w:id="104" w:name="_Toc752086709"/>
+      <w:bookmarkStart w:id="104" w:name="_Toc466640604"/>
       <w:r>
         <w:t>3.3</w:t>
       </w:r>
@@ -22122,10 +22830,10 @@
       <w:pPr>
         <w:pStyle w:val="57"/>
       </w:pPr>
-      <w:bookmarkStart w:id="105" w:name="_Toc466640339"/>
-      <w:bookmarkStart w:id="106" w:name="_Toc466640271"/>
-      <w:bookmarkStart w:id="107" w:name="_Toc466640605"/>
-      <w:bookmarkStart w:id="108" w:name="_Toc155957601"/>
+      <w:bookmarkStart w:id="105" w:name="_Toc466640605"/>
+      <w:bookmarkStart w:id="106" w:name="_Toc466640339"/>
+      <w:bookmarkStart w:id="107" w:name="_Toc155957601"/>
+      <w:bookmarkStart w:id="108" w:name="_Toc466640271"/>
       <w:r>
         <w:t>3.4</w:t>
       </w:r>
@@ -22179,10 +22887,10 @@
       <w:pPr>
         <w:pStyle w:val="52"/>
       </w:pPr>
-      <w:bookmarkStart w:id="109" w:name="_Toc466640606"/>
-      <w:bookmarkStart w:id="110" w:name="_Toc466640272"/>
+      <w:bookmarkStart w:id="109" w:name="_Toc466640272"/>
+      <w:bookmarkStart w:id="110" w:name="_Toc1608412925"/>
       <w:bookmarkStart w:id="111" w:name="_Toc466640340"/>
-      <w:bookmarkStart w:id="112" w:name="_Toc1608412925"/>
+      <w:bookmarkStart w:id="112" w:name="_Toc466640606"/>
       <w:r>
         <w:rPr>
           <w:rFonts w:hint="eastAsia"/>
@@ -22338,10 +23046,10 @@
       <w:pPr>
         <w:pStyle w:val="52"/>
       </w:pPr>
-      <w:bookmarkStart w:id="123" w:name="_Toc466640275"/>
-      <w:bookmarkStart w:id="124" w:name="_Toc466640609"/>
-      <w:bookmarkStart w:id="125" w:name="_Toc466640343"/>
-      <w:bookmarkStart w:id="126" w:name="_Toc932661868"/>
+      <w:bookmarkStart w:id="123" w:name="_Toc466640343"/>
+      <w:bookmarkStart w:id="124" w:name="_Toc466640275"/>
+      <w:bookmarkStart w:id="125" w:name="_Toc932661868"/>
+      <w:bookmarkStart w:id="126" w:name="_Toc466640609"/>
       <w:r>
         <w:rPr>
           <w:rFonts w:hint="eastAsia"/>
@@ -22412,10 +23120,10 @@
       <w:pPr>
         <w:pStyle w:val="52"/>
       </w:pPr>
-      <w:bookmarkStart w:id="127" w:name="_Toc466640344"/>
+      <w:bookmarkStart w:id="127" w:name="_Toc1079001579"/>
       <w:bookmarkStart w:id="128" w:name="_Toc466640276"/>
       <w:bookmarkStart w:id="129" w:name="_Toc466640610"/>
-      <w:bookmarkStart w:id="130" w:name="_Toc1079001579"/>
+      <w:bookmarkStart w:id="130" w:name="_Toc466640344"/>
       <w:r>
         <w:rPr>
           <w:rFonts w:hint="eastAsia"/>
@@ -23130,8 +23838,8 @@
       <w:pPr>
         <w:pStyle w:val="52"/>
       </w:pPr>
-      <w:bookmarkStart w:id="144" w:name="_Toc466640611"/>
-      <w:bookmarkStart w:id="145" w:name="_Toc466640277"/>
+      <w:bookmarkStart w:id="144" w:name="_Toc466640277"/>
+      <w:bookmarkStart w:id="145" w:name="_Toc466640611"/>
       <w:bookmarkStart w:id="146" w:name="_Toc466640345"/>
       <w:bookmarkStart w:id="147" w:name="_Toc1969334819"/>
       <w:r>
@@ -23219,10 +23927,10 @@
       <w:pPr>
         <w:pStyle w:val="52"/>
       </w:pPr>
-      <w:bookmarkStart w:id="148" w:name="_Toc466640346"/>
+      <w:bookmarkStart w:id="148" w:name="_Toc1898267265"/>
       <w:bookmarkStart w:id="149" w:name="_Toc466640612"/>
       <w:bookmarkStart w:id="150" w:name="_Toc466640278"/>
-      <w:bookmarkStart w:id="151" w:name="_Toc1898267265"/>
+      <w:bookmarkStart w:id="151" w:name="_Toc466640346"/>
       <w:r>
         <w:t>外文资料译文</w:t>
       </w:r>
@@ -24146,6 +24854,124 @@
 
 <file path=word/numbering.xml><?xml version="1.0" encoding="utf-8"?>
 <w:numbering xmlns:wpc="http://schemas.microsoft.com/office/word/2010/wordprocessingCanvas" xmlns:mc="http://schemas.openxmlformats.org/markup-compatibility/2006" xmlns:o="urn:schemas-microsoft-com:office:office" xmlns:r="http://schemas.openxmlformats.org/officeDocument/2006/relationships" xmlns:m="http://schemas.openxmlformats.org/officeDocument/2006/math" xmlns:v="urn:schemas-microsoft-com:vml" xmlns:wp14="http://schemas.microsoft.com/office/word/2010/wordprocessingDrawing" xmlns:wp="http://schemas.openxmlformats.org/drawingml/2006/wordprocessingDrawing" xmlns:w10="urn:schemas-microsoft-com:office:word" xmlns:w="http://schemas.openxmlformats.org/wordprocessingml/2006/main" xmlns:w14="http://schemas.microsoft.com/office/word/2010/wordml" xmlns:wpg="http://schemas.microsoft.com/office/word/2010/wordprocessingGroup" xmlns:wpi="http://schemas.microsoft.com/office/word/2010/wordprocessingInk" xmlns:wne="http://schemas.microsoft.com/office/word/2006/wordml" xmlns:wps="http://schemas.microsoft.com/office/word/2010/wordprocessingShape" mc:Ignorable="w14 wp14">
+  <w:abstractNum w:abstractNumId="1955166843">
+    <w:nsid w:val="74897A7B"/>
+    <w:multiLevelType w:val="multilevel"/>
+    <w:tmpl w:val="74897A7B"/>
+    <w:lvl w:ilvl="0" w:tentative="1">
+      <w:start w:val="1"/>
+      <w:numFmt w:val="decimal"/>
+      <w:pStyle w:val="48"/>
+      <w:lvlText w:val="[%1]"/>
+      <w:lvlJc w:val="left"/>
+      <w:pPr>
+        <w:tabs>
+          <w:tab w:val="left" w:pos="397"/>
+        </w:tabs>
+        <w:ind w:left="420" w:hanging="420"/>
+      </w:pPr>
+      <w:rPr>
+        <w:rFonts w:hint="eastAsia"/>
+        <w:color w:val="auto"/>
+      </w:rPr>
+    </w:lvl>
+    <w:lvl w:ilvl="1" w:tentative="1">
+      <w:start w:val="1"/>
+      <w:numFmt w:val="lowerLetter"/>
+      <w:lvlText w:val="%2)"/>
+      <w:lvlJc w:val="left"/>
+      <w:pPr>
+        <w:tabs>
+          <w:tab w:val="left" w:pos="840"/>
+        </w:tabs>
+        <w:ind w:left="840" w:hanging="420"/>
+      </w:pPr>
+    </w:lvl>
+    <w:lvl w:ilvl="2" w:tentative="1">
+      <w:start w:val="1"/>
+      <w:numFmt w:val="lowerRoman"/>
+      <w:lvlText w:val="%3."/>
+      <w:lvlJc w:val="right"/>
+      <w:pPr>
+        <w:tabs>
+          <w:tab w:val="left" w:pos="1260"/>
+        </w:tabs>
+        <w:ind w:left="1260" w:hanging="420"/>
+      </w:pPr>
+    </w:lvl>
+    <w:lvl w:ilvl="3" w:tentative="1">
+      <w:start w:val="1"/>
+      <w:numFmt w:val="decimal"/>
+      <w:lvlText w:val="%4."/>
+      <w:lvlJc w:val="left"/>
+      <w:pPr>
+        <w:tabs>
+          <w:tab w:val="left" w:pos="1680"/>
+        </w:tabs>
+        <w:ind w:left="1680" w:hanging="420"/>
+      </w:pPr>
+    </w:lvl>
+    <w:lvl w:ilvl="4" w:tentative="1">
+      <w:start w:val="1"/>
+      <w:numFmt w:val="lowerLetter"/>
+      <w:lvlText w:val="%5)"/>
+      <w:lvlJc w:val="left"/>
+      <w:pPr>
+        <w:tabs>
+          <w:tab w:val="left" w:pos="2100"/>
+        </w:tabs>
+        <w:ind w:left="2100" w:hanging="420"/>
+      </w:pPr>
+    </w:lvl>
+    <w:lvl w:ilvl="5" w:tentative="1">
+      <w:start w:val="1"/>
+      <w:numFmt w:val="lowerRoman"/>
+      <w:lvlText w:val="%6."/>
+      <w:lvlJc w:val="right"/>
+      <w:pPr>
+        <w:tabs>
+          <w:tab w:val="left" w:pos="2520"/>
+        </w:tabs>
+        <w:ind w:left="2520" w:hanging="420"/>
+      </w:pPr>
+    </w:lvl>
+    <w:lvl w:ilvl="6" w:tentative="1">
+      <w:start w:val="1"/>
+      <w:numFmt w:val="decimal"/>
+      <w:lvlText w:val="%7."/>
+      <w:lvlJc w:val="left"/>
+      <w:pPr>
+        <w:tabs>
+          <w:tab w:val="left" w:pos="2940"/>
+        </w:tabs>
+        <w:ind w:left="2940" w:hanging="420"/>
+      </w:pPr>
+    </w:lvl>
+    <w:lvl w:ilvl="7" w:tentative="1">
+      <w:start w:val="1"/>
+      <w:numFmt w:val="lowerLetter"/>
+      <w:lvlText w:val="%8)"/>
+      <w:lvlJc w:val="left"/>
+      <w:pPr>
+        <w:tabs>
+          <w:tab w:val="left" w:pos="3360"/>
+        </w:tabs>
+        <w:ind w:left="3360" w:hanging="420"/>
+      </w:pPr>
+    </w:lvl>
+    <w:lvl w:ilvl="8" w:tentative="1">
+      <w:start w:val="1"/>
+      <w:numFmt w:val="lowerRoman"/>
+      <w:lvlText w:val="%9."/>
+      <w:lvlJc w:val="right"/>
+      <w:pPr>
+        <w:tabs>
+          <w:tab w:val="left" w:pos="3780"/>
+        </w:tabs>
+        <w:ind w:left="3780" w:hanging="420"/>
+      </w:pPr>
+    </w:lvl>
+  </w:abstractNum>
   <w:abstractNum w:abstractNumId="1891647437">
     <w:nsid w:val="70C03FCD"/>
     <w:multiLevelType w:val="multilevel"/>
@@ -24266,124 +25092,6 @@
           <w:tab w:val="left" w:pos="1584"/>
         </w:tabs>
         <w:ind w:left="1584" w:hanging="144"/>
-      </w:pPr>
-    </w:lvl>
-  </w:abstractNum>
-  <w:abstractNum w:abstractNumId="1955166843">
-    <w:nsid w:val="74897A7B"/>
-    <w:multiLevelType w:val="multilevel"/>
-    <w:tmpl w:val="74897A7B"/>
-    <w:lvl w:ilvl="0" w:tentative="1">
-      <w:start w:val="1"/>
-      <w:numFmt w:val="decimal"/>
-      <w:pStyle w:val="48"/>
-      <w:lvlText w:val="[%1]"/>
-      <w:lvlJc w:val="left"/>
-      <w:pPr>
-        <w:tabs>
-          <w:tab w:val="left" w:pos="397"/>
-        </w:tabs>
-        <w:ind w:left="420" w:hanging="420"/>
-      </w:pPr>
-      <w:rPr>
-        <w:rFonts w:hint="eastAsia"/>
-        <w:color w:val="auto"/>
-      </w:rPr>
-    </w:lvl>
-    <w:lvl w:ilvl="1" w:tentative="1">
-      <w:start w:val="1"/>
-      <w:numFmt w:val="lowerLetter"/>
-      <w:lvlText w:val="%2)"/>
-      <w:lvlJc w:val="left"/>
-      <w:pPr>
-        <w:tabs>
-          <w:tab w:val="left" w:pos="840"/>
-        </w:tabs>
-        <w:ind w:left="840" w:hanging="420"/>
-      </w:pPr>
-    </w:lvl>
-    <w:lvl w:ilvl="2" w:tentative="1">
-      <w:start w:val="1"/>
-      <w:numFmt w:val="lowerRoman"/>
-      <w:lvlText w:val="%3."/>
-      <w:lvlJc w:val="right"/>
-      <w:pPr>
-        <w:tabs>
-          <w:tab w:val="left" w:pos="1260"/>
-        </w:tabs>
-        <w:ind w:left="1260" w:hanging="420"/>
-      </w:pPr>
-    </w:lvl>
-    <w:lvl w:ilvl="3" w:tentative="1">
-      <w:start w:val="1"/>
-      <w:numFmt w:val="decimal"/>
-      <w:lvlText w:val="%4."/>
-      <w:lvlJc w:val="left"/>
-      <w:pPr>
-        <w:tabs>
-          <w:tab w:val="left" w:pos="1680"/>
-        </w:tabs>
-        <w:ind w:left="1680" w:hanging="420"/>
-      </w:pPr>
-    </w:lvl>
-    <w:lvl w:ilvl="4" w:tentative="1">
-      <w:start w:val="1"/>
-      <w:numFmt w:val="lowerLetter"/>
-      <w:lvlText w:val="%5)"/>
-      <w:lvlJc w:val="left"/>
-      <w:pPr>
-        <w:tabs>
-          <w:tab w:val="left" w:pos="2100"/>
-        </w:tabs>
-        <w:ind w:left="2100" w:hanging="420"/>
-      </w:pPr>
-    </w:lvl>
-    <w:lvl w:ilvl="5" w:tentative="1">
-      <w:start w:val="1"/>
-      <w:numFmt w:val="lowerRoman"/>
-      <w:lvlText w:val="%6."/>
-      <w:lvlJc w:val="right"/>
-      <w:pPr>
-        <w:tabs>
-          <w:tab w:val="left" w:pos="2520"/>
-        </w:tabs>
-        <w:ind w:left="2520" w:hanging="420"/>
-      </w:pPr>
-    </w:lvl>
-    <w:lvl w:ilvl="6" w:tentative="1">
-      <w:start w:val="1"/>
-      <w:numFmt w:val="decimal"/>
-      <w:lvlText w:val="%7."/>
-      <w:lvlJc w:val="left"/>
-      <w:pPr>
-        <w:tabs>
-          <w:tab w:val="left" w:pos="2940"/>
-        </w:tabs>
-        <w:ind w:left="2940" w:hanging="420"/>
-      </w:pPr>
-    </w:lvl>
-    <w:lvl w:ilvl="7" w:tentative="1">
-      <w:start w:val="1"/>
-      <w:numFmt w:val="lowerLetter"/>
-      <w:lvlText w:val="%8)"/>
-      <w:lvlJc w:val="left"/>
-      <w:pPr>
-        <w:tabs>
-          <w:tab w:val="left" w:pos="3360"/>
-        </w:tabs>
-        <w:ind w:left="3360" w:hanging="420"/>
-      </w:pPr>
-    </w:lvl>
-    <w:lvl w:ilvl="8" w:tentative="1">
-      <w:start w:val="1"/>
-      <w:numFmt w:val="lowerRoman"/>
-      <w:lvlText w:val="%9."/>
-      <w:lvlJc w:val="right"/>
-      <w:pPr>
-        <w:tabs>
-          <w:tab w:val="left" w:pos="3780"/>
-        </w:tabs>
-        <w:ind w:left="3780" w:hanging="420"/>
       </w:pPr>
     </w:lvl>
   </w:abstractNum>
@@ -25698,6 +26406,14 @@
       <w:jc w:val="center"/>
     </w:pPr>
   </w:style>
+  <w:style w:type="paragraph" w:customStyle="1" w:styleId="62">
+    <w:name w:val="代码框"/>
+    <w:basedOn w:val="53"/>
+    <w:uiPriority w:val="0"/>
+    <w:pPr>
+      <w:ind w:firstLine="0" w:firstLineChars="0"/>
+    </w:pPr>
+  </w:style>
 </w:styles>
 </file>
 

</xml_diff>